<commit_message>
Updated DLAD with PROCLTR 21-11 amendments.
</commit_message>
<xml_diff>
--- a/DLAD/DEVELOPMENT/msword/DLAD-PGI-PART-13.docx
+++ b/DLAD/DEVELOPMENT/msword/DLAD-PGI-PART-13.docx
@@ -5,8 +5,16 @@
     <w:p>
       <w:pPr>
         <w:pStyle w:val="Heading1"/>
+        <w:rPr>
+          <w:sz w:val="24"/>
+          <w:szCs w:val="24"/>
+        </w:rPr>
       </w:pPr>
       <w:r>
+        <w:rPr>
+          <w:sz w:val="24"/>
+          <w:szCs w:val="24"/>
+        </w:rPr>
         <w:t>PGI PART 13 – SIMPLIFIED ACQUISITION PROCEDURES</w:t>
       </w:r>
     </w:p>
@@ -47,39 +55,7 @@
           <w:sz w:val="24"/>
           <w:szCs w:val="24"/>
         </w:rPr>
-        <w:t xml:space="preserve">(Added </w:t>
-      </w:r>
-      <w:r>
-        <w:rPr>
-          <w:i/>
-          <w:sz w:val="24"/>
-          <w:szCs w:val="24"/>
-        </w:rPr>
-        <w:t xml:space="preserve">April 30, 2021 </w:t>
-      </w:r>
-      <w:r>
-        <w:rPr>
-          <w:i/>
-          <w:sz w:val="24"/>
-          <w:szCs w:val="24"/>
-        </w:rPr>
-        <w:t>in accordance with PROCLTR 202</w:t>
-      </w:r>
-      <w:r>
-        <w:rPr>
-          <w:i/>
-          <w:sz w:val="24"/>
-          <w:szCs w:val="24"/>
-        </w:rPr>
-        <w:t>1-07</w:t>
-      </w:r>
-      <w:r>
-        <w:rPr>
-          <w:i/>
-          <w:sz w:val="24"/>
-          <w:szCs w:val="24"/>
-        </w:rPr>
-        <w:t>)</w:t>
+        <w:t>(Added April 30, 2021 in accordance with PROCLTR 2021-07)</w:t>
       </w:r>
     </w:p>
     <w:p>
@@ -225,13 +201,38 @@
     </w:p>
     <w:p>
       <w:pPr>
-        <w:pStyle w:val="List1"/>
+        <w:tabs>
+          <w:tab w:val="clear" w:pos="360"/>
+          <w:tab w:val="clear" w:pos="720"/>
+          <w:tab w:val="clear" w:pos="1080"/>
+          <w:tab w:val="clear" w:pos="1440"/>
+          <w:tab w:val="clear" w:pos="1800"/>
+          <w:tab w:val="clear" w:pos="2160"/>
+          <w:tab w:val="clear" w:pos="2520"/>
+          <w:tab w:val="clear" w:pos="2880"/>
+          <w:tab w:val="clear" w:pos="3240"/>
+          <w:tab w:val="clear" w:pos="3600"/>
+          <w:tab w:val="clear" w:pos="3960"/>
+          <w:tab w:val="clear" w:pos="4320"/>
+          <w:tab w:val="clear" w:pos="4680"/>
+          <w:tab w:val="clear" w:pos="5040"/>
+          <w:tab w:val="clear" w:pos="5400"/>
+          <w:tab w:val="clear" w:pos="5760"/>
+          <w:tab w:val="clear" w:pos="6120"/>
+        </w:tabs>
+        <w:adjustRightInd w:val="0"/>
+        <w:rPr>
+          <w:color w:val="000000"/>
+          <w:sz w:val="23"/>
+          <w:szCs w:val="23"/>
+        </w:rPr>
       </w:pPr>
       <w:bookmarkStart w:id="2" w:name="P_PGI_13_402_f"/>
       <w:r>
         <w:rPr>
           <w:color w:val="000000"/>
           <w:sz w:val="23"/>
+          <w:szCs w:val="23"/>
         </w:rPr>
         <w:t>(f)</w:t>
       </w:r>
@@ -240,6 +241,7 @@
         <w:rPr>
           <w:color w:val="000000"/>
           <w:sz w:val="23"/>
+          <w:szCs w:val="23"/>
         </w:rPr>
         <w:t xml:space="preserve">(1) </w:t>
       </w:r>
@@ -249,6 +251,7 @@
           <w:iCs/>
           <w:color w:val="000000"/>
           <w:sz w:val="23"/>
+          <w:szCs w:val="23"/>
         </w:rPr>
         <w:t>Monthly reports</w:t>
       </w:r>
@@ -256,6 +259,7 @@
         <w:rPr>
           <w:color w:val="000000"/>
           <w:sz w:val="23"/>
+          <w:szCs w:val="23"/>
         </w:rPr>
         <w:t xml:space="preserve">: The DLA Information Operations Analytics Center for Excellence (ACE) shall provide monthly reports to the DLA Acquisition Compliance, Policy and Pricing Division and the procuring organizations identifying fast payment threshold violations. In addition, ACE shall provide monthly reports to the DLA Acquisition Compliance, Policy and Pricing Division and the procuring organizations identifying orders that violate the requirements of </w:t>
       </w:r>
@@ -264,6 +268,7 @@
           <w:rPr>
             <w:rStyle w:val="Hyperlink"/>
             <w:sz w:val="23"/>
+            <w:szCs w:val="23"/>
           </w:rPr>
           <w:t>13.402</w:t>
         </w:r>
@@ -272,6 +277,7 @@
         <w:rPr>
           <w:color w:val="000000"/>
           <w:sz w:val="23"/>
+          <w:szCs w:val="23"/>
         </w:rPr>
         <w:t>(f) with regard to Customer Direct Shipment, DLA Direct shipment, or inspection and acceptance. ACE shall provide the prior month’s report by the 20</w:t>
       </w:r>
@@ -287,6 +293,7 @@
         <w:rPr>
           <w:color w:val="000000"/>
           <w:sz w:val="23"/>
+          <w:szCs w:val="23"/>
         </w:rPr>
         <w:t xml:space="preserve">of each month. Each procuring organization shall receive a raw score based on the number of violations for each of the three categories (threshold, inspection and acceptance at other than destination, and Customer Direct or DLA Direct locations that do not meet the requirements of </w:t>
       </w:r>
@@ -295,6 +302,7 @@
           <w:rPr>
             <w:rStyle w:val="Hyperlink"/>
             <w:sz w:val="23"/>
+            <w:szCs w:val="23"/>
           </w:rPr>
           <w:t>13.402</w:t>
         </w:r>
@@ -303,14 +311,46 @@
         <w:rPr>
           <w:color w:val="000000"/>
           <w:sz w:val="23"/>
+          <w:szCs w:val="23"/>
         </w:rPr>
         <w:t>(S-90)). The violation score shall be green for no violations, yellow for one violation, and red for two or more violations.</w:t>
       </w:r>
     </w:p>
     <w:p>
       <w:pPr>
-        <w:pStyle w:val="List3"/>
+        <w:tabs>
+          <w:tab w:val="clear" w:pos="360"/>
+          <w:tab w:val="clear" w:pos="1080"/>
+          <w:tab w:val="clear" w:pos="1440"/>
+          <w:tab w:val="clear" w:pos="1800"/>
+          <w:tab w:val="clear" w:pos="2160"/>
+          <w:tab w:val="clear" w:pos="2520"/>
+          <w:tab w:val="clear" w:pos="2880"/>
+          <w:tab w:val="clear" w:pos="3240"/>
+          <w:tab w:val="clear" w:pos="3600"/>
+          <w:tab w:val="clear" w:pos="3960"/>
+          <w:tab w:val="clear" w:pos="4320"/>
+          <w:tab w:val="clear" w:pos="4680"/>
+          <w:tab w:val="clear" w:pos="5040"/>
+          <w:tab w:val="clear" w:pos="5400"/>
+          <w:tab w:val="clear" w:pos="5760"/>
+          <w:tab w:val="clear" w:pos="6120"/>
+        </w:tabs>
+        <w:adjustRightInd w:val="0"/>
+        <w:rPr>
+          <w:color w:val="000000"/>
+          <w:sz w:val="23"/>
+          <w:szCs w:val="23"/>
+        </w:rPr>
       </w:pPr>
+      <w:r>
+        <w:rPr>
+          <w:color w:val="000000"/>
+          <w:sz w:val="23"/>
+          <w:szCs w:val="23"/>
+        </w:rPr>
+        <w:tab/>
+      </w:r>
       <w:r>
         <w:rPr>
           <w:color w:val="000000"/>
@@ -322,8 +362,56 @@
     </w:p>
     <w:p>
       <w:pPr>
-        <w:pStyle w:val="List4"/>
+        <w:tabs>
+          <w:tab w:val="clear" w:pos="360"/>
+          <w:tab w:val="clear" w:pos="720"/>
+          <w:tab w:val="clear" w:pos="1080"/>
+          <w:tab w:val="clear" w:pos="1440"/>
+          <w:tab w:val="clear" w:pos="1800"/>
+          <w:tab w:val="clear" w:pos="2160"/>
+          <w:tab w:val="clear" w:pos="2520"/>
+          <w:tab w:val="clear" w:pos="2880"/>
+          <w:tab w:val="clear" w:pos="3240"/>
+          <w:tab w:val="clear" w:pos="3600"/>
+          <w:tab w:val="clear" w:pos="3960"/>
+          <w:tab w:val="clear" w:pos="4320"/>
+          <w:tab w:val="clear" w:pos="4680"/>
+          <w:tab w:val="clear" w:pos="5040"/>
+          <w:tab w:val="clear" w:pos="5400"/>
+          <w:tab w:val="clear" w:pos="5760"/>
+          <w:tab w:val="clear" w:pos="6120"/>
+        </w:tabs>
+        <w:adjustRightInd w:val="0"/>
+        <w:rPr>
+          <w:color w:val="000000"/>
+          <w:sz w:val="23"/>
+          <w:szCs w:val="23"/>
+        </w:rPr>
       </w:pPr>
+      <w:r>
+        <w:rPr>
+          <w:color w:val="000000"/>
+          <w:sz w:val="23"/>
+          <w:szCs w:val="23"/>
+        </w:rPr>
+        <w:tab/>
+      </w:r>
+      <w:r>
+        <w:rPr>
+          <w:color w:val="000000"/>
+          <w:sz w:val="23"/>
+          <w:szCs w:val="23"/>
+        </w:rPr>
+        <w:tab/>
+      </w:r>
+      <w:r>
+        <w:rPr>
+          <w:color w:val="000000"/>
+          <w:sz w:val="23"/>
+          <w:szCs w:val="23"/>
+        </w:rPr>
+        <w:tab/>
+      </w:r>
       <w:r>
         <w:rPr>
           <w:color w:val="000000"/>
@@ -335,8 +423,56 @@
     </w:p>
     <w:p>
       <w:pPr>
-        <w:pStyle w:val="List4"/>
+        <w:tabs>
+          <w:tab w:val="clear" w:pos="360"/>
+          <w:tab w:val="clear" w:pos="720"/>
+          <w:tab w:val="clear" w:pos="1080"/>
+          <w:tab w:val="clear" w:pos="1440"/>
+          <w:tab w:val="clear" w:pos="1800"/>
+          <w:tab w:val="clear" w:pos="2160"/>
+          <w:tab w:val="clear" w:pos="2520"/>
+          <w:tab w:val="clear" w:pos="2880"/>
+          <w:tab w:val="clear" w:pos="3240"/>
+          <w:tab w:val="clear" w:pos="3600"/>
+          <w:tab w:val="clear" w:pos="3960"/>
+          <w:tab w:val="clear" w:pos="4320"/>
+          <w:tab w:val="clear" w:pos="4680"/>
+          <w:tab w:val="clear" w:pos="5040"/>
+          <w:tab w:val="clear" w:pos="5400"/>
+          <w:tab w:val="clear" w:pos="5760"/>
+          <w:tab w:val="clear" w:pos="6120"/>
+        </w:tabs>
+        <w:adjustRightInd w:val="0"/>
+        <w:rPr>
+          <w:color w:val="000000"/>
+          <w:sz w:val="23"/>
+          <w:szCs w:val="23"/>
+        </w:rPr>
       </w:pPr>
+      <w:r>
+        <w:rPr>
+          <w:color w:val="000000"/>
+          <w:sz w:val="23"/>
+          <w:szCs w:val="23"/>
+        </w:rPr>
+        <w:tab/>
+      </w:r>
+      <w:r>
+        <w:rPr>
+          <w:color w:val="000000"/>
+          <w:sz w:val="23"/>
+          <w:szCs w:val="23"/>
+        </w:rPr>
+        <w:tab/>
+      </w:r>
+      <w:r>
+        <w:rPr>
+          <w:color w:val="000000"/>
+          <w:sz w:val="23"/>
+          <w:szCs w:val="23"/>
+        </w:rPr>
+        <w:tab/>
+      </w:r>
       <w:r>
         <w:rPr>
           <w:color w:val="000000"/>
@@ -348,8 +484,39 @@
     </w:p>
     <w:p>
       <w:pPr>
-        <w:pStyle w:val="List3"/>
+        <w:tabs>
+          <w:tab w:val="clear" w:pos="360"/>
+          <w:tab w:val="clear" w:pos="1080"/>
+          <w:tab w:val="clear" w:pos="1440"/>
+          <w:tab w:val="clear" w:pos="1800"/>
+          <w:tab w:val="clear" w:pos="2160"/>
+          <w:tab w:val="clear" w:pos="2520"/>
+          <w:tab w:val="clear" w:pos="2880"/>
+          <w:tab w:val="clear" w:pos="3240"/>
+          <w:tab w:val="clear" w:pos="3600"/>
+          <w:tab w:val="clear" w:pos="3960"/>
+          <w:tab w:val="clear" w:pos="4320"/>
+          <w:tab w:val="clear" w:pos="4680"/>
+          <w:tab w:val="clear" w:pos="5040"/>
+          <w:tab w:val="clear" w:pos="5400"/>
+          <w:tab w:val="clear" w:pos="5760"/>
+          <w:tab w:val="clear" w:pos="6120"/>
+        </w:tabs>
+        <w:adjustRightInd w:val="0"/>
+        <w:rPr>
+          <w:color w:val="000000"/>
+          <w:sz w:val="23"/>
+          <w:szCs w:val="23"/>
+        </w:rPr>
       </w:pPr>
+      <w:r>
+        <w:rPr>
+          <w:color w:val="000000"/>
+          <w:sz w:val="23"/>
+          <w:szCs w:val="23"/>
+        </w:rPr>
+        <w:tab/>
+      </w:r>
       <w:r>
         <w:rPr>
           <w:color w:val="000000"/>
@@ -361,8 +528,48 @@
     </w:p>
     <w:p>
       <w:pPr>
-        <w:pStyle w:val="List3"/>
+        <w:tabs>
+          <w:tab w:val="clear" w:pos="360"/>
+          <w:tab w:val="clear" w:pos="720"/>
+          <w:tab w:val="clear" w:pos="1080"/>
+          <w:tab w:val="clear" w:pos="1440"/>
+          <w:tab w:val="clear" w:pos="1800"/>
+          <w:tab w:val="clear" w:pos="2160"/>
+          <w:tab w:val="clear" w:pos="2520"/>
+          <w:tab w:val="clear" w:pos="2880"/>
+          <w:tab w:val="clear" w:pos="3240"/>
+          <w:tab w:val="clear" w:pos="3600"/>
+          <w:tab w:val="clear" w:pos="3960"/>
+          <w:tab w:val="clear" w:pos="4320"/>
+          <w:tab w:val="clear" w:pos="4680"/>
+          <w:tab w:val="clear" w:pos="5040"/>
+          <w:tab w:val="clear" w:pos="5400"/>
+          <w:tab w:val="clear" w:pos="5760"/>
+          <w:tab w:val="clear" w:pos="6120"/>
+        </w:tabs>
+        <w:adjustRightInd w:val="0"/>
+        <w:rPr>
+          <w:color w:val="000000"/>
+          <w:sz w:val="23"/>
+          <w:szCs w:val="23"/>
+        </w:rPr>
       </w:pPr>
+      <w:r>
+        <w:rPr>
+          <w:color w:val="000000"/>
+          <w:sz w:val="23"/>
+          <w:szCs w:val="23"/>
+        </w:rPr>
+        <w:tab/>
+      </w:r>
+      <w:r>
+        <w:rPr>
+          <w:color w:val="000000"/>
+          <w:sz w:val="23"/>
+          <w:szCs w:val="23"/>
+        </w:rPr>
+        <w:tab/>
+      </w:r>
       <w:r>
         <w:rPr>
           <w:color w:val="000000"/>
@@ -374,18 +581,46 @@
     </w:p>
     <w:p>
       <w:pPr>
-        <w:pStyle w:val="List2"/>
+        <w:tabs>
+          <w:tab w:val="clear" w:pos="720"/>
+          <w:tab w:val="clear" w:pos="1080"/>
+          <w:tab w:val="clear" w:pos="1440"/>
+          <w:tab w:val="clear" w:pos="1800"/>
+          <w:tab w:val="clear" w:pos="2160"/>
+          <w:tab w:val="clear" w:pos="2520"/>
+          <w:tab w:val="clear" w:pos="2880"/>
+          <w:tab w:val="clear" w:pos="3240"/>
+          <w:tab w:val="clear" w:pos="3600"/>
+          <w:tab w:val="clear" w:pos="3960"/>
+          <w:tab w:val="clear" w:pos="4320"/>
+          <w:tab w:val="clear" w:pos="4680"/>
+          <w:tab w:val="clear" w:pos="5040"/>
+          <w:tab w:val="clear" w:pos="5400"/>
+          <w:tab w:val="clear" w:pos="5760"/>
+          <w:tab w:val="clear" w:pos="6120"/>
+        </w:tabs>
+        <w:adjustRightInd w:val="0"/>
+        <w:rPr>
+          <w:color w:val="000000"/>
+          <w:sz w:val="23"/>
+          <w:szCs w:val="23"/>
+        </w:rPr>
       </w:pPr>
       <w:r>
-        <w:t>(2)</w:t>
-      </w:r>
-      <w:r>
-        <w:rPr>
-          <w:color w:val="000000"/>
-          <w:sz w:val="23"/>
-          <w:szCs w:val="23"/>
-        </w:rPr>
-        <w:t xml:space="preserve"> </w:t>
+        <w:rPr>
+          <w:color w:val="000000"/>
+          <w:sz w:val="23"/>
+          <w:szCs w:val="23"/>
+        </w:rPr>
+        <w:tab/>
+      </w:r>
+      <w:r>
+        <w:rPr>
+          <w:color w:val="000000"/>
+          <w:sz w:val="23"/>
+          <w:szCs w:val="23"/>
+        </w:rPr>
+        <w:t xml:space="preserve">(2) </w:t>
       </w:r>
       <w:r>
         <w:rPr>
@@ -408,8 +643,39 @@
     </w:p>
     <w:p>
       <w:pPr>
-        <w:pStyle w:val="List2"/>
+        <w:tabs>
+          <w:tab w:val="clear" w:pos="720"/>
+          <w:tab w:val="clear" w:pos="1080"/>
+          <w:tab w:val="clear" w:pos="1440"/>
+          <w:tab w:val="clear" w:pos="1800"/>
+          <w:tab w:val="clear" w:pos="2160"/>
+          <w:tab w:val="clear" w:pos="2520"/>
+          <w:tab w:val="clear" w:pos="2880"/>
+          <w:tab w:val="clear" w:pos="3240"/>
+          <w:tab w:val="clear" w:pos="3600"/>
+          <w:tab w:val="clear" w:pos="3960"/>
+          <w:tab w:val="clear" w:pos="4320"/>
+          <w:tab w:val="clear" w:pos="4680"/>
+          <w:tab w:val="clear" w:pos="5040"/>
+          <w:tab w:val="clear" w:pos="5400"/>
+          <w:tab w:val="clear" w:pos="5760"/>
+          <w:tab w:val="clear" w:pos="6120"/>
+        </w:tabs>
+        <w:adjustRightInd w:val="0"/>
+        <w:rPr>
+          <w:color w:val="000000"/>
+          <w:sz w:val="23"/>
+          <w:szCs w:val="23"/>
+        </w:rPr>
       </w:pPr>
+      <w:r>
+        <w:rPr>
+          <w:color w:val="000000"/>
+          <w:sz w:val="23"/>
+          <w:szCs w:val="23"/>
+        </w:rPr>
+        <w:tab/>
+      </w:r>
       <w:r>
         <w:rPr>
           <w:color w:val="000000"/>
@@ -439,8 +705,40 @@
     </w:p>
     <w:p>
       <w:pPr>
-        <w:pStyle w:val="List2"/>
+        <w:tabs>
+          <w:tab w:val="clear" w:pos="720"/>
+          <w:tab w:val="clear" w:pos="1080"/>
+          <w:tab w:val="clear" w:pos="1440"/>
+          <w:tab w:val="clear" w:pos="1800"/>
+          <w:tab w:val="clear" w:pos="2160"/>
+          <w:tab w:val="clear" w:pos="2520"/>
+          <w:tab w:val="clear" w:pos="2880"/>
+          <w:tab w:val="clear" w:pos="3240"/>
+          <w:tab w:val="clear" w:pos="3600"/>
+          <w:tab w:val="clear" w:pos="3960"/>
+          <w:tab w:val="clear" w:pos="4320"/>
+          <w:tab w:val="clear" w:pos="4680"/>
+          <w:tab w:val="clear" w:pos="5040"/>
+          <w:tab w:val="clear" w:pos="5400"/>
+          <w:tab w:val="clear" w:pos="5760"/>
+          <w:tab w:val="clear" w:pos="6120"/>
+        </w:tabs>
+        <w:adjustRightInd w:val="0"/>
+        <w:spacing w:after="240"/>
+        <w:rPr>
+          <w:color w:val="000000"/>
+          <w:sz w:val="23"/>
+          <w:szCs w:val="23"/>
+        </w:rPr>
       </w:pPr>
+      <w:r>
+        <w:rPr>
+          <w:color w:val="000000"/>
+          <w:sz w:val="23"/>
+          <w:szCs w:val="23"/>
+        </w:rPr>
+        <w:tab/>
+      </w:r>
       <w:r>
         <w:rPr>
           <w:color w:val="000000"/>
@@ -545,16 +843,7 @@
           <w:sz w:val="23"/>
           <w:szCs w:val="23"/>
         </w:rPr>
-        <w:t xml:space="preserve">). Each procuring organization shall provide reports within 60 calendar days after receipt of the ACE reports. Each procuring organization’s compliance division and CCO (or equivalent) shall review the report before submission to the DLA Acquisition Compliance, Policy and Pricing Division. Procuring organizations with no use of fast payment procedures may provide a negative response directly to </w:t>
-      </w:r>
-      <w:r>
-        <w:rPr>
-          <w:color w:val="000000"/>
-          <w:sz w:val="23"/>
-          <w:szCs w:val="23"/>
-        </w:rPr>
-        <w:lastRenderedPageBreak/>
-        <w:t>the DLA Acquisition Compliance, Policy and Pricing Division without reporting to the HCA. In those cases, no Fast Pay Validation Report is required. Use the following format for the quarterly reports:</w:t>
+        <w:t>). Each procuring organization shall provide reports within 60 calendar days after receipt of the ACE reports. Each procuring organization’s compliance division and CCO (or equivalent) shall review the report before submission to the DLA Acquisition Compliance, Policy and Pricing Division. Procuring organizations with no use of fast payment procedures may provide a negative response directly to the DLA Acquisition Compliance, Policy and Pricing Division without reporting to the HCA. In those cases, no Fast Pay Validation Report is required. Use the following format for the quarterly reports:</w:t>
       </w:r>
     </w:p>
     <w:p>
@@ -643,15 +932,15 @@
         <w:jc w:val="center"/>
         <w:rPr>
           <w:color w:val="000000"/>
-          <w:sz w:val="23"/>
-          <w:szCs w:val="23"/>
+          <w:sz w:val="24"/>
+          <w:szCs w:val="24"/>
         </w:rPr>
       </w:pPr>
       <w:r>
         <w:rPr>
           <w:color w:val="000000"/>
-          <w:sz w:val="23"/>
-          <w:szCs w:val="23"/>
+          <w:sz w:val="24"/>
+          <w:szCs w:val="24"/>
         </w:rPr>
         <w:t>FAST PAY VALIDATION REPORT</w:t>
       </w:r>
@@ -1193,6 +1482,14 @@
           <w:sz w:val="23"/>
           <w:szCs w:val="23"/>
         </w:rPr>
+        <w:tab/>
+      </w:r>
+      <w:r>
+        <w:rPr>
+          <w:color w:val="000000"/>
+          <w:sz w:val="23"/>
+          <w:szCs w:val="23"/>
+        </w:rPr>
         <w:t>a. Manual purchase order (“P”): [</w:t>
       </w:r>
       <w:r>
@@ -1248,6 +1545,14 @@
           <w:sz w:val="23"/>
           <w:szCs w:val="23"/>
         </w:rPr>
+        <w:tab/>
+      </w:r>
+      <w:r>
+        <w:rPr>
+          <w:color w:val="000000"/>
+          <w:sz w:val="23"/>
+          <w:szCs w:val="23"/>
+        </w:rPr>
         <w:t>b. Automated purchase orders (“V”): [</w:t>
       </w:r>
       <w:r>
@@ -1303,6 +1608,14 @@
           <w:sz w:val="23"/>
           <w:szCs w:val="23"/>
         </w:rPr>
+        <w:tab/>
+      </w:r>
+      <w:r>
+        <w:rPr>
+          <w:color w:val="000000"/>
+          <w:sz w:val="23"/>
+          <w:szCs w:val="23"/>
+        </w:rPr>
         <w:t>c. Delivery orders against IDIQs (“F”): [</w:t>
       </w:r>
       <w:r>
@@ -1352,6 +1665,14 @@
           <w:szCs w:val="23"/>
         </w:rPr>
       </w:pPr>
+      <w:r>
+        <w:rPr>
+          <w:color w:val="000000"/>
+          <w:sz w:val="23"/>
+          <w:szCs w:val="23"/>
+        </w:rPr>
+        <w:tab/>
+      </w:r>
       <w:r>
         <w:rPr>
           <w:color w:val="000000"/>
@@ -1587,6 +1908,14 @@
           <w:sz w:val="23"/>
           <w:szCs w:val="23"/>
         </w:rPr>
+        <w:tab/>
+      </w:r>
+      <w:r>
+        <w:rPr>
+          <w:color w:val="000000"/>
+          <w:sz w:val="23"/>
+          <w:szCs w:val="23"/>
+        </w:rPr>
         <w:t>a. Total number validated and method of validation: [</w:t>
       </w:r>
       <w:r>
@@ -1611,145 +1940,54 @@
     </w:p>
     <w:p>
       <w:pPr>
-        <w:pStyle w:val="List3"/>
+        <w:tabs>
+          <w:tab w:val="clear" w:pos="720"/>
+          <w:tab w:val="clear" w:pos="1080"/>
+          <w:tab w:val="clear" w:pos="1440"/>
+          <w:tab w:val="clear" w:pos="1800"/>
+          <w:tab w:val="clear" w:pos="2160"/>
+          <w:tab w:val="clear" w:pos="2520"/>
+          <w:tab w:val="clear" w:pos="2880"/>
+          <w:tab w:val="clear" w:pos="3240"/>
+          <w:tab w:val="clear" w:pos="3600"/>
+          <w:tab w:val="clear" w:pos="3960"/>
+          <w:tab w:val="clear" w:pos="4320"/>
+          <w:tab w:val="clear" w:pos="4680"/>
+          <w:tab w:val="clear" w:pos="5040"/>
+          <w:tab w:val="clear" w:pos="5400"/>
+          <w:tab w:val="clear" w:pos="5760"/>
+          <w:tab w:val="clear" w:pos="6120"/>
+        </w:tabs>
+        <w:adjustRightInd w:val="0"/>
+        <w:rPr>
+          <w:color w:val="000000"/>
+          <w:sz w:val="23"/>
+          <w:szCs w:val="23"/>
+        </w:rPr>
       </w:pPr>
       <w:r>
-        <w:t>(i)</w:t>
-      </w:r>
-      <w:r>
-        <w:rPr>
-          <w:color w:val="000000"/>
-          <w:sz w:val="23"/>
-          <w:szCs w:val="23"/>
-        </w:rPr>
-        <w:t xml:space="preserve"> System-generated non-discrepant MRA: [</w:t>
-      </w:r>
-      <w:r>
-        <w:rPr>
-          <w:i/>
-          <w:iCs/>
-          <w:color w:val="000000"/>
-          <w:sz w:val="23"/>
-          <w:szCs w:val="23"/>
-          <w:u w:val="single"/>
-        </w:rPr>
-        <w:t>procuring organization insert</w:t>
-      </w:r>
-      <w:r>
-        <w:rPr>
-          <w:color w:val="000000"/>
-          <w:sz w:val="23"/>
-          <w:szCs w:val="23"/>
-        </w:rPr>
-        <w:t>]</w:t>
-      </w:r>
-    </w:p>
-    <w:p>
-      <w:pPr>
-        <w:pStyle w:val="List3"/>
-      </w:pPr>
-      <w:r>
-        <w:rPr>
-          <w:color w:val="000000"/>
-          <w:sz w:val="23"/>
-          <w:szCs w:val="23"/>
-        </w:rPr>
-        <w:t>(ii) Proof of Delivery: [</w:t>
-      </w:r>
-      <w:r>
-        <w:rPr>
-          <w:i/>
-          <w:iCs/>
-          <w:color w:val="000000"/>
-          <w:sz w:val="23"/>
-          <w:szCs w:val="23"/>
-          <w:u w:val="single"/>
-        </w:rPr>
-        <w:t>procuring organization insert</w:t>
-      </w:r>
-      <w:r>
-        <w:rPr>
-          <w:color w:val="000000"/>
-          <w:sz w:val="23"/>
-          <w:szCs w:val="23"/>
-        </w:rPr>
-        <w:t>]</w:t>
-      </w:r>
-    </w:p>
-    <w:p>
-      <w:pPr>
-        <w:pStyle w:val="List3"/>
-      </w:pPr>
-      <w:r>
-        <w:rPr>
-          <w:color w:val="000000"/>
-          <w:sz w:val="23"/>
-          <w:szCs w:val="23"/>
-        </w:rPr>
-        <w:t>(iii) Email confirmation: [</w:t>
-      </w:r>
-      <w:r>
-        <w:rPr>
-          <w:i/>
-          <w:iCs/>
-          <w:color w:val="000000"/>
-          <w:sz w:val="23"/>
-          <w:szCs w:val="23"/>
-          <w:u w:val="single"/>
-        </w:rPr>
-        <w:t>procuring organization insert</w:t>
-      </w:r>
-      <w:r>
-        <w:rPr>
-          <w:color w:val="000000"/>
-          <w:sz w:val="23"/>
-          <w:szCs w:val="23"/>
-        </w:rPr>
-        <w:t>]</w:t>
-      </w:r>
-    </w:p>
-    <w:p>
-      <w:pPr>
-        <w:pStyle w:val="List3"/>
-      </w:pPr>
-      <w:r>
-        <w:rPr>
-          <w:color w:val="000000"/>
-          <w:sz w:val="23"/>
-          <w:szCs w:val="23"/>
-        </w:rPr>
-        <w:t>(iv) Certified Invoice: [</w:t>
-      </w:r>
-      <w:r>
-        <w:rPr>
-          <w:i/>
-          <w:iCs/>
-          <w:color w:val="000000"/>
-          <w:sz w:val="23"/>
-          <w:szCs w:val="23"/>
-        </w:rPr>
-        <w:t>procuring organization insert</w:t>
-      </w:r>
-      <w:r>
-        <w:rPr>
-          <w:color w:val="000000"/>
-          <w:sz w:val="23"/>
-          <w:szCs w:val="23"/>
-        </w:rPr>
-        <w:t>]</w:t>
-      </w:r>
-    </w:p>
-    <w:p>
-      <w:pPr>
-        <w:pStyle w:val="List3"/>
-      </w:pPr>
-      <w:r>
-        <w:rPr>
-          <w:color w:val="000000"/>
-          <w:sz w:val="23"/>
-          <w:szCs w:val="23"/>
-        </w:rPr>
-        <w:t>(v) Other: [</w:t>
+        <w:rPr>
+          <w:color w:val="000000"/>
+          <w:sz w:val="23"/>
+          <w:szCs w:val="23"/>
+        </w:rPr>
+        <w:tab/>
+      </w:r>
+      <w:r>
+        <w:rPr>
+          <w:color w:val="000000"/>
+          <w:sz w:val="23"/>
+          <w:szCs w:val="23"/>
+        </w:rPr>
+        <w:tab/>
+      </w:r>
+      <w:r>
+        <w:rPr>
+          <w:color w:val="000000"/>
+          <w:sz w:val="23"/>
+          <w:szCs w:val="23"/>
+        </w:rPr>
+        <w:t>(i) System-generated non-discrepant MRA: [</w:t>
       </w:r>
       <w:r>
         <w:rPr>
@@ -1805,7 +2043,23 @@
           <w:sz w:val="23"/>
           <w:szCs w:val="23"/>
         </w:rPr>
-        <w:t>b. Contract/order type and counts: [</w:t>
+        <w:tab/>
+      </w:r>
+      <w:r>
+        <w:rPr>
+          <w:color w:val="000000"/>
+          <w:sz w:val="23"/>
+          <w:szCs w:val="23"/>
+        </w:rPr>
+        <w:tab/>
+      </w:r>
+      <w:r>
+        <w:rPr>
+          <w:color w:val="000000"/>
+          <w:sz w:val="23"/>
+          <w:szCs w:val="23"/>
+        </w:rPr>
+        <w:t>(ii) Proof of Delivery: [</w:t>
       </w:r>
       <w:r>
         <w:rPr>
@@ -1829,7 +2083,31 @@
     </w:p>
     <w:p>
       <w:pPr>
-        <w:pStyle w:val="List3"/>
+        <w:tabs>
+          <w:tab w:val="clear" w:pos="360"/>
+          <w:tab w:val="clear" w:pos="720"/>
+          <w:tab w:val="clear" w:pos="1080"/>
+          <w:tab w:val="clear" w:pos="1440"/>
+          <w:tab w:val="clear" w:pos="1800"/>
+          <w:tab w:val="clear" w:pos="2160"/>
+          <w:tab w:val="clear" w:pos="2520"/>
+          <w:tab w:val="clear" w:pos="2880"/>
+          <w:tab w:val="clear" w:pos="3240"/>
+          <w:tab w:val="clear" w:pos="3600"/>
+          <w:tab w:val="clear" w:pos="3960"/>
+          <w:tab w:val="clear" w:pos="4320"/>
+          <w:tab w:val="clear" w:pos="4680"/>
+          <w:tab w:val="clear" w:pos="5040"/>
+          <w:tab w:val="clear" w:pos="5400"/>
+          <w:tab w:val="clear" w:pos="5760"/>
+          <w:tab w:val="clear" w:pos="6120"/>
+        </w:tabs>
+        <w:adjustRightInd w:val="0"/>
+        <w:rPr>
+          <w:color w:val="000000"/>
+          <w:sz w:val="23"/>
+          <w:szCs w:val="23"/>
+        </w:rPr>
       </w:pPr>
       <w:r>
         <w:rPr>
@@ -1837,7 +2115,23 @@
           <w:sz w:val="23"/>
           <w:szCs w:val="23"/>
         </w:rPr>
-        <w:t>(i) Manual purchase orders (“M” &amp; “P”): [</w:t>
+        <w:tab/>
+      </w:r>
+      <w:r>
+        <w:rPr>
+          <w:color w:val="000000"/>
+          <w:sz w:val="23"/>
+          <w:szCs w:val="23"/>
+        </w:rPr>
+        <w:tab/>
+      </w:r>
+      <w:r>
+        <w:rPr>
+          <w:color w:val="000000"/>
+          <w:sz w:val="23"/>
+          <w:szCs w:val="23"/>
+        </w:rPr>
+        <w:t>(iii) Email confirmation: [</w:t>
       </w:r>
       <w:r>
         <w:rPr>
@@ -1861,7 +2155,31 @@
     </w:p>
     <w:p>
       <w:pPr>
-        <w:pStyle w:val="List3"/>
+        <w:tabs>
+          <w:tab w:val="clear" w:pos="360"/>
+          <w:tab w:val="clear" w:pos="720"/>
+          <w:tab w:val="clear" w:pos="1080"/>
+          <w:tab w:val="clear" w:pos="1440"/>
+          <w:tab w:val="clear" w:pos="1800"/>
+          <w:tab w:val="clear" w:pos="2160"/>
+          <w:tab w:val="clear" w:pos="2520"/>
+          <w:tab w:val="clear" w:pos="2880"/>
+          <w:tab w:val="clear" w:pos="3240"/>
+          <w:tab w:val="clear" w:pos="3600"/>
+          <w:tab w:val="clear" w:pos="3960"/>
+          <w:tab w:val="clear" w:pos="4320"/>
+          <w:tab w:val="clear" w:pos="4680"/>
+          <w:tab w:val="clear" w:pos="5040"/>
+          <w:tab w:val="clear" w:pos="5400"/>
+          <w:tab w:val="clear" w:pos="5760"/>
+          <w:tab w:val="clear" w:pos="6120"/>
+        </w:tabs>
+        <w:adjustRightInd w:val="0"/>
+        <w:rPr>
+          <w:color w:val="000000"/>
+          <w:sz w:val="23"/>
+          <w:szCs w:val="23"/>
+        </w:rPr>
       </w:pPr>
       <w:r>
         <w:rPr>
@@ -1869,7 +2187,23 @@
           <w:sz w:val="23"/>
           <w:szCs w:val="23"/>
         </w:rPr>
-        <w:t>(ii) Automated purchase orders (“V”): [</w:t>
+        <w:tab/>
+      </w:r>
+      <w:r>
+        <w:rPr>
+          <w:color w:val="000000"/>
+          <w:sz w:val="23"/>
+          <w:szCs w:val="23"/>
+        </w:rPr>
+        <w:tab/>
+      </w:r>
+      <w:r>
+        <w:rPr>
+          <w:color w:val="000000"/>
+          <w:sz w:val="23"/>
+          <w:szCs w:val="23"/>
+        </w:rPr>
+        <w:t>(iv) Certified Invoice: [</w:t>
       </w:r>
       <w:r>
         <w:rPr>
@@ -1878,7 +2212,6 @@
           <w:color w:val="000000"/>
           <w:sz w:val="23"/>
           <w:szCs w:val="23"/>
-          <w:u w:val="single"/>
         </w:rPr>
         <w:t>procuring organization insert</w:t>
       </w:r>
@@ -1893,8 +2226,330 @@
     </w:p>
     <w:p>
       <w:pPr>
-        <w:pStyle w:val="List3"/>
+        <w:tabs>
+          <w:tab w:val="clear" w:pos="360"/>
+          <w:tab w:val="clear" w:pos="720"/>
+          <w:tab w:val="clear" w:pos="1080"/>
+          <w:tab w:val="clear" w:pos="1440"/>
+          <w:tab w:val="clear" w:pos="1800"/>
+          <w:tab w:val="clear" w:pos="2160"/>
+          <w:tab w:val="clear" w:pos="2520"/>
+          <w:tab w:val="clear" w:pos="2880"/>
+          <w:tab w:val="clear" w:pos="3240"/>
+          <w:tab w:val="clear" w:pos="3600"/>
+          <w:tab w:val="clear" w:pos="3960"/>
+          <w:tab w:val="clear" w:pos="4320"/>
+          <w:tab w:val="clear" w:pos="4680"/>
+          <w:tab w:val="clear" w:pos="5040"/>
+          <w:tab w:val="clear" w:pos="5400"/>
+          <w:tab w:val="clear" w:pos="5760"/>
+          <w:tab w:val="clear" w:pos="6120"/>
+        </w:tabs>
+        <w:adjustRightInd w:val="0"/>
+        <w:rPr>
+          <w:color w:val="000000"/>
+          <w:sz w:val="23"/>
+          <w:szCs w:val="23"/>
+        </w:rPr>
       </w:pPr>
+      <w:r>
+        <w:rPr>
+          <w:color w:val="000000"/>
+          <w:sz w:val="23"/>
+          <w:szCs w:val="23"/>
+        </w:rPr>
+        <w:tab/>
+      </w:r>
+      <w:r>
+        <w:rPr>
+          <w:color w:val="000000"/>
+          <w:sz w:val="23"/>
+          <w:szCs w:val="23"/>
+        </w:rPr>
+        <w:tab/>
+      </w:r>
+      <w:r>
+        <w:rPr>
+          <w:color w:val="000000"/>
+          <w:sz w:val="23"/>
+          <w:szCs w:val="23"/>
+        </w:rPr>
+        <w:t>(v) Other: [</w:t>
+      </w:r>
+      <w:r>
+        <w:rPr>
+          <w:i/>
+          <w:iCs/>
+          <w:color w:val="000000"/>
+          <w:sz w:val="23"/>
+          <w:szCs w:val="23"/>
+          <w:u w:val="single"/>
+        </w:rPr>
+        <w:t>procuring organization insert</w:t>
+      </w:r>
+      <w:r>
+        <w:rPr>
+          <w:color w:val="000000"/>
+          <w:sz w:val="23"/>
+          <w:szCs w:val="23"/>
+        </w:rPr>
+        <w:t>]</w:t>
+      </w:r>
+    </w:p>
+    <w:p>
+      <w:pPr>
+        <w:tabs>
+          <w:tab w:val="clear" w:pos="360"/>
+          <w:tab w:val="clear" w:pos="720"/>
+          <w:tab w:val="clear" w:pos="1080"/>
+          <w:tab w:val="clear" w:pos="1440"/>
+          <w:tab w:val="clear" w:pos="1800"/>
+          <w:tab w:val="clear" w:pos="2160"/>
+          <w:tab w:val="clear" w:pos="2520"/>
+          <w:tab w:val="clear" w:pos="2880"/>
+          <w:tab w:val="clear" w:pos="3240"/>
+          <w:tab w:val="clear" w:pos="3600"/>
+          <w:tab w:val="clear" w:pos="3960"/>
+          <w:tab w:val="clear" w:pos="4320"/>
+          <w:tab w:val="clear" w:pos="4680"/>
+          <w:tab w:val="clear" w:pos="5040"/>
+          <w:tab w:val="clear" w:pos="5400"/>
+          <w:tab w:val="clear" w:pos="5760"/>
+          <w:tab w:val="clear" w:pos="6120"/>
+        </w:tabs>
+        <w:adjustRightInd w:val="0"/>
+        <w:rPr>
+          <w:color w:val="000000"/>
+          <w:sz w:val="23"/>
+          <w:szCs w:val="23"/>
+        </w:rPr>
+      </w:pPr>
+      <w:r>
+        <w:rPr>
+          <w:color w:val="000000"/>
+          <w:sz w:val="23"/>
+          <w:szCs w:val="23"/>
+        </w:rPr>
+        <w:tab/>
+      </w:r>
+      <w:r>
+        <w:rPr>
+          <w:color w:val="000000"/>
+          <w:sz w:val="23"/>
+          <w:szCs w:val="23"/>
+        </w:rPr>
+        <w:t>b. Contract/order type and counts: [</w:t>
+      </w:r>
+      <w:r>
+        <w:rPr>
+          <w:i/>
+          <w:iCs/>
+          <w:color w:val="000000"/>
+          <w:sz w:val="23"/>
+          <w:szCs w:val="23"/>
+          <w:u w:val="single"/>
+        </w:rPr>
+        <w:t>procuring organization insert</w:t>
+      </w:r>
+      <w:r>
+        <w:rPr>
+          <w:color w:val="000000"/>
+          <w:sz w:val="23"/>
+          <w:szCs w:val="23"/>
+        </w:rPr>
+        <w:t>]</w:t>
+      </w:r>
+    </w:p>
+    <w:p>
+      <w:pPr>
+        <w:tabs>
+          <w:tab w:val="clear" w:pos="360"/>
+          <w:tab w:val="clear" w:pos="720"/>
+          <w:tab w:val="clear" w:pos="1080"/>
+          <w:tab w:val="clear" w:pos="1440"/>
+          <w:tab w:val="clear" w:pos="1800"/>
+          <w:tab w:val="clear" w:pos="2160"/>
+          <w:tab w:val="clear" w:pos="2520"/>
+          <w:tab w:val="clear" w:pos="2880"/>
+          <w:tab w:val="clear" w:pos="3240"/>
+          <w:tab w:val="clear" w:pos="3600"/>
+          <w:tab w:val="clear" w:pos="3960"/>
+          <w:tab w:val="clear" w:pos="4320"/>
+          <w:tab w:val="clear" w:pos="4680"/>
+          <w:tab w:val="clear" w:pos="5040"/>
+          <w:tab w:val="clear" w:pos="5400"/>
+          <w:tab w:val="clear" w:pos="5760"/>
+          <w:tab w:val="clear" w:pos="6120"/>
+        </w:tabs>
+        <w:adjustRightInd w:val="0"/>
+        <w:rPr>
+          <w:color w:val="000000"/>
+          <w:sz w:val="23"/>
+          <w:szCs w:val="23"/>
+        </w:rPr>
+      </w:pPr>
+      <w:r>
+        <w:rPr>
+          <w:color w:val="000000"/>
+          <w:sz w:val="23"/>
+          <w:szCs w:val="23"/>
+        </w:rPr>
+        <w:tab/>
+      </w:r>
+      <w:r>
+        <w:rPr>
+          <w:color w:val="000000"/>
+          <w:sz w:val="23"/>
+          <w:szCs w:val="23"/>
+        </w:rPr>
+        <w:tab/>
+      </w:r>
+      <w:r>
+        <w:rPr>
+          <w:color w:val="000000"/>
+          <w:sz w:val="23"/>
+          <w:szCs w:val="23"/>
+        </w:rPr>
+        <w:t>(i) Manual purchase orders (“M” &amp; “P”): [</w:t>
+      </w:r>
+      <w:r>
+        <w:rPr>
+          <w:i/>
+          <w:iCs/>
+          <w:color w:val="000000"/>
+          <w:sz w:val="23"/>
+          <w:szCs w:val="23"/>
+          <w:u w:val="single"/>
+        </w:rPr>
+        <w:t>procuring organization insert</w:t>
+      </w:r>
+      <w:r>
+        <w:rPr>
+          <w:color w:val="000000"/>
+          <w:sz w:val="23"/>
+          <w:szCs w:val="23"/>
+        </w:rPr>
+        <w:t>]</w:t>
+      </w:r>
+    </w:p>
+    <w:p>
+      <w:pPr>
+        <w:tabs>
+          <w:tab w:val="clear" w:pos="360"/>
+          <w:tab w:val="clear" w:pos="720"/>
+          <w:tab w:val="clear" w:pos="1080"/>
+          <w:tab w:val="clear" w:pos="1440"/>
+          <w:tab w:val="clear" w:pos="1800"/>
+          <w:tab w:val="clear" w:pos="2160"/>
+          <w:tab w:val="clear" w:pos="2520"/>
+          <w:tab w:val="clear" w:pos="2880"/>
+          <w:tab w:val="clear" w:pos="3240"/>
+          <w:tab w:val="clear" w:pos="3600"/>
+          <w:tab w:val="clear" w:pos="3960"/>
+          <w:tab w:val="clear" w:pos="4320"/>
+          <w:tab w:val="clear" w:pos="4680"/>
+          <w:tab w:val="clear" w:pos="5040"/>
+          <w:tab w:val="clear" w:pos="5400"/>
+          <w:tab w:val="clear" w:pos="5760"/>
+          <w:tab w:val="clear" w:pos="6120"/>
+        </w:tabs>
+        <w:adjustRightInd w:val="0"/>
+        <w:rPr>
+          <w:color w:val="000000"/>
+          <w:sz w:val="23"/>
+          <w:szCs w:val="23"/>
+        </w:rPr>
+      </w:pPr>
+      <w:r>
+        <w:rPr>
+          <w:color w:val="000000"/>
+          <w:sz w:val="23"/>
+          <w:szCs w:val="23"/>
+        </w:rPr>
+        <w:tab/>
+      </w:r>
+      <w:r>
+        <w:rPr>
+          <w:color w:val="000000"/>
+          <w:sz w:val="23"/>
+          <w:szCs w:val="23"/>
+        </w:rPr>
+        <w:tab/>
+      </w:r>
+      <w:r>
+        <w:rPr>
+          <w:color w:val="000000"/>
+          <w:sz w:val="23"/>
+          <w:szCs w:val="23"/>
+        </w:rPr>
+        <w:t>(ii) Automated purchase orders (“V”): [</w:t>
+      </w:r>
+      <w:r>
+        <w:rPr>
+          <w:i/>
+          <w:iCs/>
+          <w:color w:val="000000"/>
+          <w:sz w:val="23"/>
+          <w:szCs w:val="23"/>
+          <w:u w:val="single"/>
+        </w:rPr>
+        <w:t>procuring organization insert</w:t>
+      </w:r>
+      <w:r>
+        <w:rPr>
+          <w:color w:val="000000"/>
+          <w:sz w:val="23"/>
+          <w:szCs w:val="23"/>
+        </w:rPr>
+        <w:t>]</w:t>
+      </w:r>
+    </w:p>
+    <w:p>
+      <w:pPr>
+        <w:tabs>
+          <w:tab w:val="clear" w:pos="360"/>
+          <w:tab w:val="clear" w:pos="720"/>
+          <w:tab w:val="clear" w:pos="1080"/>
+          <w:tab w:val="clear" w:pos="1440"/>
+          <w:tab w:val="clear" w:pos="1800"/>
+          <w:tab w:val="clear" w:pos="2160"/>
+          <w:tab w:val="clear" w:pos="2520"/>
+          <w:tab w:val="clear" w:pos="2880"/>
+          <w:tab w:val="clear" w:pos="3240"/>
+          <w:tab w:val="clear" w:pos="3600"/>
+          <w:tab w:val="clear" w:pos="3960"/>
+          <w:tab w:val="clear" w:pos="4320"/>
+          <w:tab w:val="clear" w:pos="4680"/>
+          <w:tab w:val="clear" w:pos="5040"/>
+          <w:tab w:val="clear" w:pos="5400"/>
+          <w:tab w:val="clear" w:pos="5760"/>
+          <w:tab w:val="clear" w:pos="6120"/>
+        </w:tabs>
+        <w:adjustRightInd w:val="0"/>
+        <w:rPr>
+          <w:i/>
+          <w:iCs/>
+          <w:color w:val="000000"/>
+          <w:sz w:val="23"/>
+          <w:szCs w:val="23"/>
+        </w:rPr>
+      </w:pPr>
+      <w:r>
+        <w:rPr>
+          <w:color w:val="000000"/>
+          <w:sz w:val="23"/>
+          <w:szCs w:val="23"/>
+        </w:rPr>
+        <w:tab/>
+      </w:r>
+      <w:r>
+        <w:rPr>
+          <w:color w:val="000000"/>
+          <w:sz w:val="23"/>
+          <w:szCs w:val="23"/>
+        </w:rPr>
+        <w:tab/>
+      </w:r>
       <w:r>
         <w:rPr>
           <w:color w:val="000000"/>
@@ -1966,8 +2621,40 @@
     </w:p>
     <w:p>
       <w:pPr>
-        <w:pStyle w:val="List2"/>
+        <w:tabs>
+          <w:tab w:val="clear" w:pos="360"/>
+          <w:tab w:val="clear" w:pos="720"/>
+          <w:tab w:val="clear" w:pos="1080"/>
+          <w:tab w:val="clear" w:pos="1440"/>
+          <w:tab w:val="clear" w:pos="1800"/>
+          <w:tab w:val="clear" w:pos="2160"/>
+          <w:tab w:val="clear" w:pos="2520"/>
+          <w:tab w:val="clear" w:pos="2880"/>
+          <w:tab w:val="clear" w:pos="3240"/>
+          <w:tab w:val="clear" w:pos="3600"/>
+          <w:tab w:val="clear" w:pos="3960"/>
+          <w:tab w:val="clear" w:pos="4320"/>
+          <w:tab w:val="clear" w:pos="4680"/>
+          <w:tab w:val="clear" w:pos="5040"/>
+          <w:tab w:val="clear" w:pos="5400"/>
+          <w:tab w:val="clear" w:pos="5760"/>
+          <w:tab w:val="clear" w:pos="6120"/>
+        </w:tabs>
+        <w:adjustRightInd w:val="0"/>
+        <w:rPr>
+          <w:color w:val="000000"/>
+          <w:sz w:val="23"/>
+          <w:szCs w:val="23"/>
+        </w:rPr>
       </w:pPr>
+      <w:r>
+        <w:rPr>
+          <w:color w:val="000000"/>
+          <w:sz w:val="23"/>
+          <w:szCs w:val="23"/>
+        </w:rPr>
+        <w:tab/>
+      </w:r>
       <w:r>
         <w:rPr>
           <w:color w:val="000000"/>
@@ -2051,8 +2738,40 @@
     </w:p>
     <w:p>
       <w:pPr>
-        <w:pStyle w:val="List2"/>
+        <w:tabs>
+          <w:tab w:val="clear" w:pos="360"/>
+          <w:tab w:val="clear" w:pos="720"/>
+          <w:tab w:val="clear" w:pos="1080"/>
+          <w:tab w:val="clear" w:pos="1440"/>
+          <w:tab w:val="clear" w:pos="1800"/>
+          <w:tab w:val="clear" w:pos="2160"/>
+          <w:tab w:val="clear" w:pos="2520"/>
+          <w:tab w:val="clear" w:pos="2880"/>
+          <w:tab w:val="clear" w:pos="3240"/>
+          <w:tab w:val="clear" w:pos="3600"/>
+          <w:tab w:val="clear" w:pos="3960"/>
+          <w:tab w:val="clear" w:pos="4320"/>
+          <w:tab w:val="clear" w:pos="4680"/>
+          <w:tab w:val="clear" w:pos="5040"/>
+          <w:tab w:val="clear" w:pos="5400"/>
+          <w:tab w:val="clear" w:pos="5760"/>
+          <w:tab w:val="clear" w:pos="6120"/>
+        </w:tabs>
+        <w:adjustRightInd w:val="0"/>
+        <w:rPr>
+          <w:color w:val="000000"/>
+          <w:sz w:val="23"/>
+          <w:szCs w:val="23"/>
+        </w:rPr>
       </w:pPr>
+      <w:r>
+        <w:rPr>
+          <w:color w:val="000000"/>
+          <w:sz w:val="23"/>
+          <w:szCs w:val="23"/>
+        </w:rPr>
+        <w:tab/>
+      </w:r>
       <w:r>
         <w:rPr>
           <w:color w:val="000000"/>
@@ -2064,8 +2783,48 @@
     </w:p>
     <w:p>
       <w:pPr>
-        <w:pStyle w:val="List3"/>
+        <w:tabs>
+          <w:tab w:val="clear" w:pos="360"/>
+          <w:tab w:val="clear" w:pos="720"/>
+          <w:tab w:val="clear" w:pos="1080"/>
+          <w:tab w:val="clear" w:pos="1440"/>
+          <w:tab w:val="clear" w:pos="1800"/>
+          <w:tab w:val="clear" w:pos="2160"/>
+          <w:tab w:val="clear" w:pos="2520"/>
+          <w:tab w:val="clear" w:pos="2880"/>
+          <w:tab w:val="clear" w:pos="3240"/>
+          <w:tab w:val="clear" w:pos="3600"/>
+          <w:tab w:val="clear" w:pos="3960"/>
+          <w:tab w:val="clear" w:pos="4320"/>
+          <w:tab w:val="clear" w:pos="4680"/>
+          <w:tab w:val="clear" w:pos="5040"/>
+          <w:tab w:val="clear" w:pos="5400"/>
+          <w:tab w:val="clear" w:pos="5760"/>
+          <w:tab w:val="clear" w:pos="6120"/>
+        </w:tabs>
+        <w:adjustRightInd w:val="0"/>
+        <w:rPr>
+          <w:color w:val="000000"/>
+          <w:sz w:val="23"/>
+          <w:szCs w:val="23"/>
+        </w:rPr>
       </w:pPr>
+      <w:r>
+        <w:rPr>
+          <w:color w:val="000000"/>
+          <w:sz w:val="23"/>
+          <w:szCs w:val="23"/>
+        </w:rPr>
+        <w:tab/>
+      </w:r>
+      <w:r>
+        <w:rPr>
+          <w:color w:val="000000"/>
+          <w:sz w:val="23"/>
+          <w:szCs w:val="23"/>
+        </w:rPr>
+        <w:tab/>
+      </w:r>
       <w:r>
         <w:rPr>
           <w:color w:val="000000"/>
@@ -2121,24 +2880,117 @@
     </w:p>
     <w:p>
       <w:pPr>
-        <w:pStyle w:val="List4"/>
+        <w:tabs>
+          <w:tab w:val="clear" w:pos="360"/>
+          <w:tab w:val="clear" w:pos="720"/>
+          <w:tab w:val="clear" w:pos="1080"/>
+          <w:tab w:val="clear" w:pos="1440"/>
+          <w:tab w:val="clear" w:pos="1800"/>
+          <w:tab w:val="clear" w:pos="2160"/>
+          <w:tab w:val="clear" w:pos="2520"/>
+          <w:tab w:val="clear" w:pos="2880"/>
+          <w:tab w:val="clear" w:pos="3240"/>
+          <w:tab w:val="clear" w:pos="3600"/>
+          <w:tab w:val="clear" w:pos="3960"/>
+          <w:tab w:val="clear" w:pos="4320"/>
+          <w:tab w:val="clear" w:pos="4680"/>
+          <w:tab w:val="clear" w:pos="5040"/>
+          <w:tab w:val="clear" w:pos="5400"/>
+          <w:tab w:val="clear" w:pos="5760"/>
+          <w:tab w:val="clear" w:pos="6120"/>
+        </w:tabs>
+        <w:adjustRightInd w:val="0"/>
+        <w:rPr>
+          <w:color w:val="000000"/>
+          <w:sz w:val="23"/>
+          <w:szCs w:val="23"/>
+        </w:rPr>
       </w:pPr>
       <w:r>
-        <w:t>(A)</w:t>
-      </w:r>
-      <w:r>
-        <w:rPr>
-          <w:color w:val="000000"/>
-          <w:sz w:val="23"/>
-          <w:szCs w:val="23"/>
-        </w:rPr>
-        <w:t xml:space="preserve"> Long-Term Contracting: Creating an Outline Agreement</w:t>
+        <w:rPr>
+          <w:color w:val="000000"/>
+          <w:sz w:val="23"/>
+          <w:szCs w:val="23"/>
+        </w:rPr>
+        <w:tab/>
+      </w:r>
+      <w:r>
+        <w:rPr>
+          <w:color w:val="000000"/>
+          <w:sz w:val="23"/>
+          <w:szCs w:val="23"/>
+        </w:rPr>
+        <w:tab/>
+      </w:r>
+      <w:r>
+        <w:rPr>
+          <w:color w:val="000000"/>
+          <w:sz w:val="23"/>
+          <w:szCs w:val="23"/>
+        </w:rPr>
+        <w:tab/>
+      </w:r>
+      <w:r>
+        <w:rPr>
+          <w:color w:val="000000"/>
+          <w:sz w:val="23"/>
+          <w:szCs w:val="23"/>
+        </w:rPr>
+        <w:t>(A) Long-Term Contracting: Creating an Outline Agreement</w:t>
       </w:r>
     </w:p>
     <w:p>
       <w:pPr>
-        <w:pStyle w:val="List4"/>
+        <w:tabs>
+          <w:tab w:val="clear" w:pos="360"/>
+          <w:tab w:val="clear" w:pos="720"/>
+          <w:tab w:val="clear" w:pos="1080"/>
+          <w:tab w:val="clear" w:pos="1440"/>
+          <w:tab w:val="clear" w:pos="1800"/>
+          <w:tab w:val="clear" w:pos="2160"/>
+          <w:tab w:val="clear" w:pos="2520"/>
+          <w:tab w:val="clear" w:pos="2880"/>
+          <w:tab w:val="clear" w:pos="3240"/>
+          <w:tab w:val="clear" w:pos="3600"/>
+          <w:tab w:val="clear" w:pos="3960"/>
+          <w:tab w:val="clear" w:pos="4320"/>
+          <w:tab w:val="clear" w:pos="4680"/>
+          <w:tab w:val="clear" w:pos="5040"/>
+          <w:tab w:val="clear" w:pos="5400"/>
+          <w:tab w:val="clear" w:pos="5760"/>
+          <w:tab w:val="clear" w:pos="6120"/>
+        </w:tabs>
+        <w:adjustRightInd w:val="0"/>
+        <w:rPr>
+          <w:color w:val="000000"/>
+          <w:sz w:val="23"/>
+          <w:szCs w:val="23"/>
+        </w:rPr>
       </w:pPr>
+      <w:r>
+        <w:rPr>
+          <w:color w:val="000000"/>
+          <w:sz w:val="23"/>
+          <w:szCs w:val="23"/>
+        </w:rPr>
+        <w:tab/>
+      </w:r>
+      <w:r>
+        <w:rPr>
+          <w:color w:val="000000"/>
+          <w:sz w:val="23"/>
+          <w:szCs w:val="23"/>
+        </w:rPr>
+        <w:tab/>
+      </w:r>
+      <w:r>
+        <w:rPr>
+          <w:color w:val="000000"/>
+          <w:sz w:val="23"/>
+          <w:szCs w:val="23"/>
+        </w:rPr>
+        <w:tab/>
+      </w:r>
       <w:r>
         <w:rPr>
           <w:color w:val="000000"/>
@@ -2150,8 +3002,48 @@
     </w:p>
     <w:p>
       <w:pPr>
-        <w:pStyle w:val="List3"/>
+        <w:tabs>
+          <w:tab w:val="clear" w:pos="360"/>
+          <w:tab w:val="clear" w:pos="720"/>
+          <w:tab w:val="clear" w:pos="1080"/>
+          <w:tab w:val="clear" w:pos="1440"/>
+          <w:tab w:val="clear" w:pos="1800"/>
+          <w:tab w:val="clear" w:pos="2160"/>
+          <w:tab w:val="clear" w:pos="2520"/>
+          <w:tab w:val="clear" w:pos="2880"/>
+          <w:tab w:val="clear" w:pos="3240"/>
+          <w:tab w:val="clear" w:pos="3600"/>
+          <w:tab w:val="clear" w:pos="3960"/>
+          <w:tab w:val="clear" w:pos="4320"/>
+          <w:tab w:val="clear" w:pos="4680"/>
+          <w:tab w:val="clear" w:pos="5040"/>
+          <w:tab w:val="clear" w:pos="5400"/>
+          <w:tab w:val="clear" w:pos="5760"/>
+          <w:tab w:val="clear" w:pos="6120"/>
+        </w:tabs>
+        <w:adjustRightInd w:val="0"/>
+        <w:rPr>
+          <w:color w:val="000000"/>
+          <w:sz w:val="23"/>
+          <w:szCs w:val="23"/>
+        </w:rPr>
       </w:pPr>
+      <w:r>
+        <w:rPr>
+          <w:color w:val="000000"/>
+          <w:sz w:val="23"/>
+          <w:szCs w:val="23"/>
+        </w:rPr>
+        <w:tab/>
+      </w:r>
+      <w:r>
+        <w:rPr>
+          <w:color w:val="000000"/>
+          <w:sz w:val="23"/>
+          <w:szCs w:val="23"/>
+        </w:rPr>
+        <w:tab/>
+      </w:r>
       <w:r>
         <w:rPr>
           <w:color w:val="000000"/>
@@ -2207,8 +3099,56 @@
     </w:p>
     <w:p>
       <w:pPr>
-        <w:pStyle w:val="List4"/>
+        <w:tabs>
+          <w:tab w:val="clear" w:pos="360"/>
+          <w:tab w:val="clear" w:pos="720"/>
+          <w:tab w:val="clear" w:pos="1080"/>
+          <w:tab w:val="clear" w:pos="1440"/>
+          <w:tab w:val="clear" w:pos="1800"/>
+          <w:tab w:val="clear" w:pos="2160"/>
+          <w:tab w:val="clear" w:pos="2520"/>
+          <w:tab w:val="clear" w:pos="2880"/>
+          <w:tab w:val="clear" w:pos="3240"/>
+          <w:tab w:val="clear" w:pos="3600"/>
+          <w:tab w:val="clear" w:pos="3960"/>
+          <w:tab w:val="clear" w:pos="4320"/>
+          <w:tab w:val="clear" w:pos="4680"/>
+          <w:tab w:val="clear" w:pos="5040"/>
+          <w:tab w:val="clear" w:pos="5400"/>
+          <w:tab w:val="clear" w:pos="5760"/>
+          <w:tab w:val="clear" w:pos="6120"/>
+        </w:tabs>
+        <w:adjustRightInd w:val="0"/>
+        <w:rPr>
+          <w:color w:val="000000"/>
+          <w:sz w:val="23"/>
+          <w:szCs w:val="23"/>
+        </w:rPr>
       </w:pPr>
+      <w:r>
+        <w:rPr>
+          <w:color w:val="000000"/>
+          <w:sz w:val="23"/>
+          <w:szCs w:val="23"/>
+        </w:rPr>
+        <w:tab/>
+      </w:r>
+      <w:r>
+        <w:rPr>
+          <w:color w:val="000000"/>
+          <w:sz w:val="23"/>
+          <w:szCs w:val="23"/>
+        </w:rPr>
+        <w:tab/>
+      </w:r>
+      <w:r>
+        <w:rPr>
+          <w:color w:val="000000"/>
+          <w:sz w:val="23"/>
+          <w:szCs w:val="23"/>
+        </w:rPr>
+        <w:tab/>
+      </w:r>
       <w:r>
         <w:rPr>
           <w:color w:val="000000"/>
@@ -2220,8 +3160,56 @@
     </w:p>
     <w:p>
       <w:pPr>
-        <w:pStyle w:val="List4"/>
+        <w:tabs>
+          <w:tab w:val="clear" w:pos="360"/>
+          <w:tab w:val="clear" w:pos="720"/>
+          <w:tab w:val="clear" w:pos="1080"/>
+          <w:tab w:val="clear" w:pos="1440"/>
+          <w:tab w:val="clear" w:pos="1800"/>
+          <w:tab w:val="clear" w:pos="2160"/>
+          <w:tab w:val="clear" w:pos="2520"/>
+          <w:tab w:val="clear" w:pos="2880"/>
+          <w:tab w:val="clear" w:pos="3240"/>
+          <w:tab w:val="clear" w:pos="3600"/>
+          <w:tab w:val="clear" w:pos="3960"/>
+          <w:tab w:val="clear" w:pos="4320"/>
+          <w:tab w:val="clear" w:pos="4680"/>
+          <w:tab w:val="clear" w:pos="5040"/>
+          <w:tab w:val="clear" w:pos="5400"/>
+          <w:tab w:val="clear" w:pos="5760"/>
+          <w:tab w:val="clear" w:pos="6120"/>
+        </w:tabs>
+        <w:adjustRightInd w:val="0"/>
+        <w:rPr>
+          <w:color w:val="000000"/>
+          <w:sz w:val="23"/>
+          <w:szCs w:val="23"/>
+        </w:rPr>
       </w:pPr>
+      <w:r>
+        <w:rPr>
+          <w:color w:val="000000"/>
+          <w:sz w:val="23"/>
+          <w:szCs w:val="23"/>
+        </w:rPr>
+        <w:tab/>
+      </w:r>
+      <w:r>
+        <w:rPr>
+          <w:color w:val="000000"/>
+          <w:sz w:val="23"/>
+          <w:szCs w:val="23"/>
+        </w:rPr>
+        <w:tab/>
+      </w:r>
+      <w:r>
+        <w:rPr>
+          <w:color w:val="000000"/>
+          <w:sz w:val="23"/>
+          <w:szCs w:val="23"/>
+        </w:rPr>
+        <w:tab/>
+      </w:r>
       <w:r>
         <w:rPr>
           <w:color w:val="000000"/>
@@ -2233,8 +3221,56 @@
     </w:p>
     <w:p>
       <w:pPr>
-        <w:pStyle w:val="List4"/>
+        <w:tabs>
+          <w:tab w:val="clear" w:pos="360"/>
+          <w:tab w:val="clear" w:pos="720"/>
+          <w:tab w:val="clear" w:pos="1080"/>
+          <w:tab w:val="clear" w:pos="1440"/>
+          <w:tab w:val="clear" w:pos="1800"/>
+          <w:tab w:val="clear" w:pos="2160"/>
+          <w:tab w:val="clear" w:pos="2520"/>
+          <w:tab w:val="clear" w:pos="2880"/>
+          <w:tab w:val="clear" w:pos="3240"/>
+          <w:tab w:val="clear" w:pos="3600"/>
+          <w:tab w:val="clear" w:pos="3960"/>
+          <w:tab w:val="clear" w:pos="4320"/>
+          <w:tab w:val="clear" w:pos="4680"/>
+          <w:tab w:val="clear" w:pos="5040"/>
+          <w:tab w:val="clear" w:pos="5400"/>
+          <w:tab w:val="clear" w:pos="5760"/>
+          <w:tab w:val="clear" w:pos="6120"/>
+        </w:tabs>
+        <w:adjustRightInd w:val="0"/>
+        <w:rPr>
+          <w:color w:val="000000"/>
+          <w:sz w:val="23"/>
+          <w:szCs w:val="23"/>
+        </w:rPr>
       </w:pPr>
+      <w:r>
+        <w:rPr>
+          <w:color w:val="000000"/>
+          <w:sz w:val="23"/>
+          <w:szCs w:val="23"/>
+        </w:rPr>
+        <w:tab/>
+      </w:r>
+      <w:r>
+        <w:rPr>
+          <w:color w:val="000000"/>
+          <w:sz w:val="23"/>
+          <w:szCs w:val="23"/>
+        </w:rPr>
+        <w:tab/>
+      </w:r>
+      <w:r>
+        <w:rPr>
+          <w:color w:val="000000"/>
+          <w:sz w:val="23"/>
+          <w:szCs w:val="23"/>
+        </w:rPr>
+        <w:tab/>
+      </w:r>
       <w:r>
         <w:rPr>
           <w:color w:val="000000"/>
@@ -2246,7 +3282,30 @@
     </w:p>
     <w:p>
       <w:pPr>
-        <w:pStyle w:val="List4"/>
+        <w:tabs>
+          <w:tab w:val="clear" w:pos="720"/>
+          <w:tab w:val="clear" w:pos="1080"/>
+          <w:tab w:val="clear" w:pos="1440"/>
+          <w:tab w:val="clear" w:pos="1800"/>
+          <w:tab w:val="clear" w:pos="2160"/>
+          <w:tab w:val="clear" w:pos="2520"/>
+          <w:tab w:val="clear" w:pos="2880"/>
+          <w:tab w:val="clear" w:pos="3240"/>
+          <w:tab w:val="clear" w:pos="3600"/>
+          <w:tab w:val="clear" w:pos="3960"/>
+          <w:tab w:val="clear" w:pos="4320"/>
+          <w:tab w:val="clear" w:pos="4680"/>
+          <w:tab w:val="clear" w:pos="5040"/>
+          <w:tab w:val="clear" w:pos="5400"/>
+          <w:tab w:val="clear" w:pos="5760"/>
+          <w:tab w:val="clear" w:pos="6120"/>
+        </w:tabs>
+        <w:adjustRightInd w:val="0"/>
+        <w:rPr>
+          <w:color w:val="000000"/>
+          <w:sz w:val="23"/>
+          <w:szCs w:val="23"/>
+        </w:rPr>
       </w:pPr>
       <w:r>
         <w:rPr>
@@ -2254,6 +3313,23 @@
           <w:sz w:val="23"/>
           <w:szCs w:val="23"/>
         </w:rPr>
+        <w:tab/>
+      </w:r>
+      <w:r>
+        <w:rPr>
+          <w:color w:val="000000"/>
+          <w:sz w:val="23"/>
+          <w:szCs w:val="23"/>
+        </w:rPr>
+        <w:tab/>
+      </w:r>
+      <w:r>
+        <w:rPr>
+          <w:color w:val="000000"/>
+          <w:sz w:val="23"/>
+          <w:szCs w:val="23"/>
+        </w:rPr>
+        <w:tab/>
         <w:t xml:space="preserve">(D) SRM LTC </w:t>
       </w:r>
       <w:r>
@@ -2267,8 +3343,54 @@
     </w:p>
     <w:p>
       <w:pPr>
-        <w:pStyle w:val="List4"/>
+        <w:tabs>
+          <w:tab w:val="clear" w:pos="720"/>
+          <w:tab w:val="clear" w:pos="1080"/>
+          <w:tab w:val="clear" w:pos="1440"/>
+          <w:tab w:val="clear" w:pos="1800"/>
+          <w:tab w:val="clear" w:pos="2160"/>
+          <w:tab w:val="clear" w:pos="2520"/>
+          <w:tab w:val="clear" w:pos="2880"/>
+          <w:tab w:val="clear" w:pos="3240"/>
+          <w:tab w:val="clear" w:pos="3600"/>
+          <w:tab w:val="clear" w:pos="3960"/>
+          <w:tab w:val="clear" w:pos="4320"/>
+          <w:tab w:val="clear" w:pos="4680"/>
+          <w:tab w:val="clear" w:pos="5040"/>
+          <w:tab w:val="clear" w:pos="5400"/>
+          <w:tab w:val="clear" w:pos="5760"/>
+          <w:tab w:val="clear" w:pos="6120"/>
+        </w:tabs>
+        <w:adjustRightInd w:val="0"/>
+        <w:rPr>
+          <w:sz w:val="24"/>
+          <w:szCs w:val="24"/>
+        </w:rPr>
       </w:pPr>
+      <w:r>
+        <w:rPr>
+          <w:color w:val="000000"/>
+          <w:sz w:val="23"/>
+          <w:szCs w:val="23"/>
+        </w:rPr>
+        <w:tab/>
+      </w:r>
+      <w:r>
+        <w:rPr>
+          <w:color w:val="000000"/>
+          <w:sz w:val="23"/>
+          <w:szCs w:val="23"/>
+        </w:rPr>
+        <w:tab/>
+      </w:r>
+      <w:r>
+        <w:rPr>
+          <w:color w:val="000000"/>
+          <w:sz w:val="23"/>
+          <w:szCs w:val="23"/>
+        </w:rPr>
+        <w:tab/>
+      </w:r>
       <w:r>
         <w:rPr>
           <w:color w:val="000000"/>
@@ -2394,7 +3516,7 @@
         <w:sz w:val="24"/>
         <w:szCs w:val="24"/>
       </w:rPr>
-      <w:t>May</w:t>
+      <w:t>June</w:t>
     </w:r>
     <w:r>
       <w:rPr>
@@ -2569,7 +3691,7 @@
         <w:sz w:val="24"/>
         <w:szCs w:val="24"/>
       </w:rPr>
-      <w:t>May</w:t>
+      <w:t>June</w:t>
     </w:r>
     <w:r>
       <w:rPr>
@@ -2654,6 +3776,7 @@
       <w:outlineLvl w:val="0"/>
       <w:rPr>
         <w:b/>
+        <w:bCs/>
       </w:rPr>
     </w:pPr>
     <w:r>
@@ -2662,31 +3785,7 @@
         <w:sz w:val="24"/>
         <w:szCs w:val="24"/>
       </w:rPr>
-      <w:t xml:space="preserve">PGI PART </w:t>
-    </w:r>
-    <w:r>
-      <w:rPr>
-        <w:b/>
-        <w:sz w:val="24"/>
-        <w:szCs w:val="24"/>
-      </w:rPr>
-      <w:t>1</w:t>
-    </w:r>
-    <w:r>
-      <w:rPr>
-        <w:b/>
-        <w:sz w:val="24"/>
-        <w:szCs w:val="24"/>
-      </w:rPr>
-      <w:t xml:space="preserve">5 – </w:t>
-    </w:r>
-    <w:r>
-      <w:rPr>
-        <w:b/>
-        <w:sz w:val="24"/>
-        <w:szCs w:val="24"/>
-      </w:rPr>
-      <w:t>CONRACTING BY NEGOTIATION</w:t>
+      <w:t>PGI PART 25 – FOREIGN ACQUISITION</w:t>
     </w:r>
   </w:p>
 </w:hdr>
@@ -4894,7 +5993,7 @@
     <w:basedOn w:val="Normal"/>
     <w:uiPriority w:val="99"/>
     <w:pPr>
-      <w:ind w:left="720"/>
+      <w:ind w:left="1080" w:hanging="360"/>
     </w:pPr>
   </w:style>
   <w:style w:type="paragraph" w:styleId="BodyText2">
@@ -8749,7 +9848,6 @@
   <w:style w:type="paragraph" w:styleId="List">
     <w:name w:val="List"/>
     <w:basedOn w:val="Normal"/>
-    <w:link w:val="ListChar"/>
     <w:uiPriority w:val="99"/>
     <w:unhideWhenUsed/>
     <w:rsid w:val="00E72D89"/>
@@ -8808,7 +9906,7 @@
       </w:tabs>
       <w:autoSpaceDE/>
       <w:autoSpaceDN/>
-      <w:ind w:left="360"/>
+      <w:ind w:left="720" w:hanging="360"/>
       <w:contextualSpacing/>
     </w:pPr>
     <w:rPr>
@@ -8818,7 +9916,6 @@
   <w:style w:type="paragraph" w:styleId="List4">
     <w:name w:val="List 4"/>
     <w:basedOn w:val="Normal"/>
-    <w:link w:val="List4Char"/>
     <w:uiPriority w:val="99"/>
     <w:unhideWhenUsed/>
     <w:rsid w:val="00E72D89"/>
@@ -8843,7 +9940,7 @@
       </w:tabs>
       <w:autoSpaceDE/>
       <w:autoSpaceDN/>
-      <w:ind w:left="1080"/>
+      <w:ind w:left="1440" w:hanging="360"/>
       <w:contextualSpacing/>
     </w:pPr>
     <w:rPr>
@@ -12780,114 +13877,6 @@
       <w:color w:val="0000FF"/>
       <w:u w:val="single"/>
       <w:shd w:val="clear" w:color="auto" w:fill="F3F2F1"/>
-    </w:rPr>
-  </w:style>
-  <w:style w:type="paragraph" w:customStyle="1" w:styleId="List1">
-    <w:name w:val="List 1"/>
-    <w:basedOn w:val="List"/>
-    <w:link w:val="List1Char"/>
-    <w:rsid w:val="00E05116"/>
-    <w:pPr>
-      <w:ind w:left="0" w:firstLine="0"/>
-      <w:contextualSpacing/>
-    </w:pPr>
-    <w:rPr>
-      <w:sz w:val="24"/>
-      <w:szCs w:val="23"/>
-    </w:rPr>
-  </w:style>
-  <w:style w:type="character" w:customStyle="1" w:styleId="ListChar">
-    <w:name w:val="List Char"/>
-    <w:basedOn w:val="DefaultParagraphFont"/>
-    <w:link w:val="List"/>
-    <w:uiPriority w:val="99"/>
-    <w:rsid w:val="00E05116"/>
-    <w:rPr>
-      <w:rFonts w:eastAsia="Calibri"/>
-    </w:rPr>
-  </w:style>
-  <w:style w:type="character" w:customStyle="1" w:styleId="List1Char">
-    <w:name w:val="List 1 Char"/>
-    <w:basedOn w:val="ListChar"/>
-    <w:link w:val="List1"/>
-    <w:rsid w:val="00E05116"/>
-    <w:rPr>
-      <w:rFonts w:eastAsia="Calibri"/>
-      <w:sz w:val="24"/>
-      <w:szCs w:val="23"/>
-    </w:rPr>
-  </w:style>
-  <w:style w:type="paragraph" w:customStyle="1" w:styleId="List6">
-    <w:name w:val="List 6"/>
-    <w:basedOn w:val="List4"/>
-    <w:link w:val="List6Char"/>
-    <w:rsid w:val="00E05116"/>
-    <w:pPr>
-      <w:ind w:left="1800"/>
-    </w:pPr>
-    <w:rPr>
-      <w:sz w:val="24"/>
-    </w:rPr>
-  </w:style>
-  <w:style w:type="character" w:customStyle="1" w:styleId="List4Char">
-    <w:name w:val="List 4 Char"/>
-    <w:basedOn w:val="DefaultParagraphFont"/>
-    <w:link w:val="List4"/>
-    <w:uiPriority w:val="99"/>
-    <w:rsid w:val="00E05116"/>
-    <w:rPr>
-      <w:rFonts w:eastAsia="Calibri"/>
-    </w:rPr>
-  </w:style>
-  <w:style w:type="character" w:customStyle="1" w:styleId="List6Char">
-    <w:name w:val="List 6 Char"/>
-    <w:basedOn w:val="List4Char"/>
-    <w:link w:val="List6"/>
-    <w:rsid w:val="00E05116"/>
-    <w:rPr>
-      <w:rFonts w:eastAsia="Calibri"/>
-      <w:sz w:val="24"/>
-    </w:rPr>
-  </w:style>
-  <w:style w:type="paragraph" w:customStyle="1" w:styleId="List7">
-    <w:name w:val="List 7"/>
-    <w:basedOn w:val="List6"/>
-    <w:link w:val="List7Char"/>
-    <w:rsid w:val="00E05116"/>
-    <w:pPr>
-      <w:ind w:left="2160"/>
-    </w:pPr>
-  </w:style>
-  <w:style w:type="character" w:customStyle="1" w:styleId="List7Char">
-    <w:name w:val="List 7 Char"/>
-    <w:basedOn w:val="List4Char"/>
-    <w:link w:val="List7"/>
-    <w:rsid w:val="00E05116"/>
-    <w:rPr>
-      <w:rFonts w:eastAsia="Calibri"/>
-      <w:sz w:val="24"/>
-    </w:rPr>
-  </w:style>
-  <w:style w:type="paragraph" w:customStyle="1" w:styleId="List8">
-    <w:name w:val="List 8"/>
-    <w:basedOn w:val="List4"/>
-    <w:link w:val="List8Char"/>
-    <w:rsid w:val="00E05116"/>
-    <w:pPr>
-      <w:ind w:left="2520"/>
-    </w:pPr>
-    <w:rPr>
-      <w:sz w:val="24"/>
-    </w:rPr>
-  </w:style>
-  <w:style w:type="character" w:customStyle="1" w:styleId="List8Char">
-    <w:name w:val="List 8 Char"/>
-    <w:basedOn w:val="List4Char"/>
-    <w:link w:val="List8"/>
-    <w:rsid w:val="00E05116"/>
-    <w:rPr>
-      <w:rFonts w:eastAsia="Calibri"/>
-      <w:sz w:val="24"/>
     </w:rPr>
   </w:style>
 </w:styles>
@@ -13188,12 +14177,7 @@
 </file>
 
 <file path=customXml/item2.xml><?xml version="1.0" encoding="utf-8"?>
-<p:properties xmlns:p="http://schemas.microsoft.com/office/2006/metadata/properties" xmlns:xsi="http://www.w3.org/2001/XMLSchema-instance">
-  <documentManagement>
-    <PublishingExpirationDate xmlns="http://schemas.microsoft.com/sharepoint/v3" xsi:nil="true"/>
-    <PublishingStartDate xmlns="http://schemas.microsoft.com/sharepoint/v3" xsi:nil="true"/>
-  </documentManagement>
-</p:properties>
+<b:Sources xmlns:b="http://schemas.openxmlformats.org/officeDocument/2006/bibliography" xmlns="http://schemas.openxmlformats.org/officeDocument/2006/bibliography" SelectedStyle="\APA.XSL" StyleName="APA"/>
 </file>
 
 <file path=customXml/item3.xml><?xml version="1.0" encoding="utf-8"?>
@@ -13263,7 +14247,12 @@
 </file>
 
 <file path=customXml/item4.xml><?xml version="1.0" encoding="utf-8"?>
-<b:Sources xmlns:b="http://schemas.openxmlformats.org/officeDocument/2006/bibliography" xmlns="http://schemas.openxmlformats.org/officeDocument/2006/bibliography" SelectedStyle="\APA.XSL" StyleName="APA"/>
+<p:properties xmlns:p="http://schemas.microsoft.com/office/2006/metadata/properties" xmlns:xsi="http://www.w3.org/2001/XMLSchema-instance">
+  <documentManagement>
+    <PublishingExpirationDate xmlns="http://schemas.microsoft.com/sharepoint/v3" xsi:nil="true"/>
+    <PublishingStartDate xmlns="http://schemas.microsoft.com/sharepoint/v3" xsi:nil="true"/>
+  </documentManagement>
+</p:properties>
 </file>
 
 <file path=customXml/itemProps1.xml><?xml version="1.0" encoding="utf-8"?>
@@ -13275,10 +14264,9 @@
 </file>
 
 <file path=customXml/itemProps2.xml><?xml version="1.0" encoding="utf-8"?>
-<ds:datastoreItem xmlns:ds="http://schemas.openxmlformats.org/officeDocument/2006/customXml" ds:itemID="{26720EDD-1BDC-44BD-B499-0AAAD537832D}">
+<ds:datastoreItem xmlns:ds="http://schemas.openxmlformats.org/officeDocument/2006/customXml" ds:itemID="{07EDE04B-A2E6-464C-BB39-2F844E483024}">
   <ds:schemaRefs>
-    <ds:schemaRef ds:uri="http://schemas.microsoft.com/office/2006/metadata/properties"/>
-    <ds:schemaRef ds:uri="http://schemas.microsoft.com/sharepoint/v3"/>
+    <ds:schemaRef ds:uri="http://schemas.openxmlformats.org/officeDocument/2006/bibliography"/>
   </ds:schemaRefs>
 </ds:datastoreItem>
 </file>
@@ -13301,9 +14289,10 @@
 </file>
 
 <file path=customXml/itemProps4.xml><?xml version="1.0" encoding="utf-8"?>
-<ds:datastoreItem xmlns:ds="http://schemas.openxmlformats.org/officeDocument/2006/customXml" ds:itemID="{07EDE04B-A2E6-464C-BB39-2F844E483024}">
+<ds:datastoreItem xmlns:ds="http://schemas.openxmlformats.org/officeDocument/2006/customXml" ds:itemID="{26720EDD-1BDC-44BD-B499-0AAAD537832D}">
   <ds:schemaRefs>
-    <ds:schemaRef ds:uri="http://schemas.openxmlformats.org/officeDocument/2006/bibliography"/>
+    <ds:schemaRef ds:uri="http://schemas.microsoft.com/office/2006/metadata/properties"/>
+    <ds:schemaRef ds:uri="http://schemas.microsoft.com/sharepoint/v3"/>
   </ds:schemaRefs>
 </ds:datastoreItem>
 </file>
</xml_diff>